<commit_message>
Added proof in pdf
</commit_message>
<xml_diff>
--- a/D7_PACKAGES/Maxim Derboven PDF M7.docx
+++ b/D7_PACKAGES/Maxim Derboven PDF M7.docx
@@ -348,54 +348,7 @@
       </w:r>
     </w:p>
     <w:p/>
-    <w:p>
-      <w:r>
-        <w:br w:type="page"/>
-      </w:r>
-    </w:p>
-    <w:p>
-      <w:r>
-        <w:rPr>
-          <w:noProof/>
-        </w:rPr>
-        <w:lastRenderedPageBreak/>
-        <w:drawing>
-          <wp:inline distT="114300" distB="114300" distL="114300" distR="114300" wp14:anchorId="66818511" wp14:editId="66818512">
-            <wp:extent cx="4231674" cy="4967288"/>
-            <wp:effectExtent l="0" t="0" r="0" b="0"/>
-            <wp:docPr id="3" name="image2.png"/>
-            <wp:cNvGraphicFramePr/>
-            <a:graphic xmlns:a="http://schemas.openxmlformats.org/drawingml/2006/main">
-              <a:graphicData uri="http://schemas.openxmlformats.org/drawingml/2006/picture">
-                <pic:pic xmlns:pic="http://schemas.openxmlformats.org/drawingml/2006/picture">
-                  <pic:nvPicPr>
-                    <pic:cNvPr id="0" name="image2.png"/>
-                    <pic:cNvPicPr preferRelativeResize="0"/>
-                  </pic:nvPicPr>
-                  <pic:blipFill>
-                    <a:blip r:embed="rId8"/>
-                    <a:srcRect/>
-                    <a:stretch>
-                      <a:fillRect/>
-                    </a:stretch>
-                  </pic:blipFill>
-                  <pic:spPr>
-                    <a:xfrm>
-                      <a:off x="0" y="0"/>
-                      <a:ext cx="4231674" cy="4967288"/>
-                    </a:xfrm>
-                    <a:prstGeom prst="rect">
-                      <a:avLst/>
-                    </a:prstGeom>
-                    <a:ln/>
-                  </pic:spPr>
-                </pic:pic>
-              </a:graphicData>
-            </a:graphic>
-          </wp:inline>
-        </w:drawing>
-      </w:r>
-    </w:p>
+    <w:p/>
     <w:sectPr>
       <w:pgSz w:w="11909" w:h="16834"/>
       <w:pgMar w:top="1440" w:right="1440" w:bottom="1440" w:left="1440" w:header="720" w:footer="720" w:gutter="0"/>

</xml_diff>